<commit_message>
fixed parameters penalty error
</commit_message>
<xml_diff>
--- a/Bryan Faryadi (801178567) - HW2 Report.docx
+++ b/Bryan Faryadi (801178567) - HW2 Report.docx
@@ -31,7 +31,7 @@
             <w:u w:val="single"/>
             <w:rtl w:val="0"/>
           </w:rPr>
-          <w:t xml:space="preserve">https://github.com/bfaryadi/ECGR4105_hw1_bf</w:t>
+          <w:t xml:space="preserve">https://github.com/bfaryadi/ECGR4105_hw2_bf</w:t>
         </w:r>
       </w:hyperlink>
       <w:r>
@@ -69,7 +69,7 @@
         <w:rPr>
           <w:rtl w:val="0"/>
         </w:rPr>
-        <w:t xml:space="preserve">In both 1a and 1b, the model could not converge, and instead approached infinity after few iterations.</w:t>
+        <w:t xml:space="preserve">In both 1a and 1b, the model could not converge, and instead approached infinity.</w:t>
       </w:r>
     </w:p>
     <w:p>
@@ -175,7 +175,7 @@
         <w:rPr>
           <w:rtl w:val="0"/>
         </w:rPr>
-        <w:t xml:space="preserve">For both 3a and 3b, adding parameters penalization majorly increased the final cost for both the normalized and standardized datasets. In the case of the standardized examples, the validation loss converged in a very strange manner. The training loss looks normal, but the validation loss dips down and then up before converging while increasing instead of while decreasing. I am not sure why this is happening, but the final loss is still not radically different from that of the training set.</w:t>
+        <w:t xml:space="preserve">For every example in problem 3, introducing a parameters penalty increased the training cost but decreased the validation cost compared to problem 2. This indicates that overfitting is successfully being prevented via the penalty. The difference is very slight in all cases, but it is worth nothing that the penalty had a greater effect on the normalized data than the standardized data.</w:t>
       </w:r>
     </w:p>
     <w:sectPr>

</xml_diff>